<commit_message>
increase marker size on debug sheets
</commit_message>
<xml_diff>
--- a/debug/GrammAR Debug Sheet 1.docx
+++ b/debug/GrammAR Debug Sheet 1.docx
@@ -10,7 +10,6 @@
           <w:szCs w:val="22"/>
         </w:rPr>
       </w:pPr>
-      <w:bookmarkStart w:id="0" w:name="_GoBack"/>
       <w:r>
         <w:rPr>
           <w:rFonts w:ascii="Roboto Mono for Powerline" w:hAnsi="Roboto Mono for Powerline"/>
@@ -19,16 +18,16 @@
           <w:szCs w:val="22"/>
         </w:rPr>
         <w:drawing>
-          <wp:anchor distT="0" distB="0" distL="114300" distR="114300" simplePos="0" relativeHeight="251659264" behindDoc="1" locked="0" layoutInCell="1" allowOverlap="1">
+          <wp:anchor distT="0" distB="0" distL="114300" distR="114300" simplePos="0" relativeHeight="251659264" behindDoc="1" locked="0" layoutInCell="1" allowOverlap="1" wp14:anchorId="6EA378F5" wp14:editId="10643403">
             <wp:simplePos x="0" y="0"/>
-            <wp:positionH relativeFrom="column">
-              <wp:posOffset>-1090295</wp:posOffset>
+            <wp:positionH relativeFrom="leftMargin">
+              <wp:posOffset>90170</wp:posOffset>
             </wp:positionH>
-            <wp:positionV relativeFrom="paragraph">
-              <wp:posOffset>-1256030</wp:posOffset>
+            <wp:positionV relativeFrom="page">
+              <wp:posOffset>180340</wp:posOffset>
             </wp:positionV>
-            <wp:extent cx="1078230" cy="1078230"/>
-            <wp:effectExtent l="0" t="0" r="7620" b="7620"/>
+            <wp:extent cx="1440000" cy="1440000"/>
+            <wp:effectExtent l="0" t="0" r="8255" b="8255"/>
             <wp:wrapNone/>
             <wp:docPr id="2" name="Picture 2"/>
             <wp:cNvGraphicFramePr>
@@ -42,7 +41,7 @@
                     <pic:cNvPicPr/>
                   </pic:nvPicPr>
                   <pic:blipFill>
-                    <a:blip r:embed="rId6" cstate="print">
+                    <a:blip r:embed="rId7" cstate="print">
                       <a:extLst>
                         <a:ext uri="{28A0092B-C50C-407E-A947-70E740481C1C}">
                           <a14:useLocalDpi xmlns:a14="http://schemas.microsoft.com/office/drawing/2010/main" val="0"/>
@@ -56,7 +55,7 @@
                   <pic:spPr bwMode="auto">
                     <a:xfrm>
                       <a:off x="0" y="0"/>
-                      <a:ext cx="1078230" cy="1078230"/>
+                      <a:ext cx="1440000" cy="1440000"/>
                     </a:xfrm>
                     <a:prstGeom prst="rect">
                       <a:avLst/>
@@ -82,7 +81,6 @@
           </wp:anchor>
         </w:drawing>
       </w:r>
-      <w:bookmarkEnd w:id="0"/>
       <w:r>
         <w:rPr>
           <w:rFonts w:ascii="Roboto Mono for Powerline" w:hAnsi="Roboto Mono for Powerline"/>
@@ -91,16 +89,16 @@
           <w:szCs w:val="22"/>
         </w:rPr>
         <w:drawing>
-          <wp:anchor distT="0" distB="0" distL="114300" distR="114300" simplePos="0" relativeHeight="251658240" behindDoc="1" locked="0" layoutInCell="1" allowOverlap="1" wp14:anchorId="67591090">
+          <wp:anchor distT="0" distB="0" distL="114300" distR="114300" simplePos="0" relativeHeight="251658240" behindDoc="1" locked="0" layoutInCell="1" allowOverlap="1" wp14:anchorId="6F2C04DE" wp14:editId="06C3B82E">
             <wp:simplePos x="0" y="0"/>
-            <wp:positionH relativeFrom="column">
-              <wp:posOffset>5030470</wp:posOffset>
+            <wp:positionH relativeFrom="outsideMargin">
+              <wp:posOffset>90170</wp:posOffset>
             </wp:positionH>
-            <wp:positionV relativeFrom="paragraph">
-              <wp:posOffset>-1256030</wp:posOffset>
+            <wp:positionV relativeFrom="page">
+              <wp:posOffset>180340</wp:posOffset>
             </wp:positionV>
-            <wp:extent cx="1079500" cy="1079500"/>
-            <wp:effectExtent l="0" t="0" r="6350" b="6350"/>
+            <wp:extent cx="1440000" cy="1440000"/>
+            <wp:effectExtent l="0" t="0" r="8255" b="8255"/>
             <wp:wrapNone/>
             <wp:docPr id="1" name="Picture 1"/>
             <wp:cNvGraphicFramePr>
@@ -114,7 +112,7 @@
                     <pic:cNvPicPr/>
                   </pic:nvPicPr>
                   <pic:blipFill>
-                    <a:blip r:embed="rId7" cstate="print">
+                    <a:blip r:embed="rId8" cstate="print">
                       <a:extLst>
                         <a:ext uri="{28A0092B-C50C-407E-A947-70E740481C1C}">
                           <a14:useLocalDpi xmlns:a14="http://schemas.microsoft.com/office/drawing/2010/main" val="0"/>
@@ -128,7 +126,7 @@
                   <pic:spPr bwMode="auto">
                     <a:xfrm>
                       <a:off x="0" y="0"/>
-                      <a:ext cx="1079500" cy="1079500"/>
+                      <a:ext cx="1440000" cy="1440000"/>
                     </a:xfrm>
                     <a:prstGeom prst="rect">
                       <a:avLst/>
@@ -162,6 +160,8 @@
         </w:rPr>
         <w:t xml:space="preserve">Anstatt immer nur zu kritisieren, legt die FPÖ heute erstmals eine konkrete Strategie gegen Corona vor. Sie umfasst die Punkte Küssen, Rausgehen, Entspannen, Poltern, Ignorieren, Erkranken, Ruhegeben, Ersticken und Nichtimpfenneinneinnein!!!, als Eselsbrücke leicht zu </w:t>
       </w:r>
+      <w:bookmarkStart w:id="0" w:name="_GoBack"/>
+      <w:bookmarkEnd w:id="0"/>
     </w:p>
     <w:p>
       <w:pPr>
@@ -388,10 +388,38 @@
         <w:t>Auch Hofer versteht die Corona-Hysterie nicht: „Sterben gehört zum Leben dazu, seit wann ist Sterben so verpönt? Wotan gibt, Wotan nimmt, das können wir hier unten nicht beeinflussen. Ich sterbe selbst immer wieder sehr sehr gern, ich mag das“, sagt er.</w:t>
       </w:r>
     </w:p>
+    <w:p>
+      <w:pPr>
+        <w:ind w:right="-22"/>
+        <w:rPr>
+          <w:rFonts w:ascii="Roboto Mono for Powerline" w:hAnsi="Roboto Mono for Powerline"/>
+          <w:sz w:val="22"/>
+          <w:szCs w:val="22"/>
+        </w:rPr>
+      </w:pPr>
+    </w:p>
+    <w:p>
+      <w:pPr>
+        <w:ind w:right="-22"/>
+        <w:rPr>
+          <w:rFonts w:ascii="Roboto Mono for Powerline" w:hAnsi="Roboto Mono for Powerline"/>
+          <w:sz w:val="22"/>
+          <w:szCs w:val="22"/>
+        </w:rPr>
+      </w:pPr>
+      <w:r>
+        <w:rPr>
+          <w:rFonts w:ascii="Roboto Mono for Powerline" w:hAnsi="Roboto Mono for Powerline"/>
+          <w:sz w:val="22"/>
+          <w:szCs w:val="22"/>
+        </w:rPr>
+        <w:t>„Aber ich lasse mich nicht so gern von Gesetzen oder Politikern bevormunden.“ Aus Protest nimmt er lächelnd seine Brille ab, bevor er in seinen Dienstwagen steigt und losfährt. „Weg mit dem medizinischen Teufelszeug. Wissen Sie eigentlich, wer noch eine Brille trägt? Genau, Bill Gates.“ Auch den Sicherheitsgurt braucht der Parteichef nicht mehr: „Da geh ich den schwedischen Weg: ich gurte mich nach dem Unfall an.“</w:t>
+      </w:r>
+    </w:p>
     <w:sectPr>
-      <w:headerReference w:type="default" r:id="rId8"/>
+      <w:headerReference w:type="default" r:id="rId9"/>
       <w:pgSz w:w="11906" w:h="16838"/>
-      <w:pgMar w:top="2266" w:right="1961" w:bottom="1440" w:left="2007" w:header="708" w:footer="708" w:gutter="0"/>
+      <w:pgMar w:top="1701" w:right="2550" w:bottom="426" w:left="2552" w:header="708" w:footer="708" w:gutter="0"/>
       <w:cols w:space="708"/>
       <w:docGrid w:linePitch="360"/>
     </w:sectPr>
@@ -451,16 +479,16 @@
       <mc:AlternateContent>
         <mc:Choice Requires="wps">
           <w:drawing>
-            <wp:anchor distT="0" distB="0" distL="118745" distR="118745" simplePos="0" relativeHeight="251659264" behindDoc="1" locked="0" layoutInCell="1" allowOverlap="0">
+            <wp:anchor distT="0" distB="0" distL="118745" distR="118745" simplePos="0" relativeHeight="251659264" behindDoc="1" locked="0" layoutInCell="1" allowOverlap="0" wp14:anchorId="0C7D56D3" wp14:editId="3F789526">
               <wp:simplePos x="0" y="0"/>
               <wp:positionH relativeFrom="margin">
-                <wp:posOffset>184150</wp:posOffset>
+                <wp:posOffset>631825</wp:posOffset>
               </wp:positionH>
               <wp:positionV relativeFrom="page">
-                <wp:posOffset>479425</wp:posOffset>
+                <wp:posOffset>480695</wp:posOffset>
               </wp:positionV>
-              <wp:extent cx="4675505" cy="269875"/>
-              <wp:effectExtent l="0" t="0" r="0" b="3175"/>
+              <wp:extent cx="3128645" cy="269875"/>
+              <wp:effectExtent l="0" t="0" r="0" b="0"/>
               <wp:wrapSquare wrapText="bothSides"/>
               <wp:docPr id="197" name="Rectangle 197"/>
               <wp:cNvGraphicFramePr/>
@@ -471,7 +499,7 @@
                     <wps:spPr>
                       <a:xfrm>
                         <a:off x="0" y="0"/>
-                        <a:ext cx="4675505" cy="269875"/>
+                        <a:ext cx="3128645" cy="269875"/>
                       </a:xfrm>
                       <a:prstGeom prst="rect">
                         <a:avLst/>
@@ -563,7 +591,7 @@
         </mc:Choice>
         <mc:Fallback>
           <w:pict>
-            <v:rect id="Rectangle 197" o:spid="_x0000_s1026" style="position:absolute;margin-left:14.5pt;margin-top:37.75pt;width:368.15pt;height:21.25pt;z-index:-251657216;visibility:visible;mso-wrap-style:square;mso-width-percent:0;mso-height-percent:27;mso-wrap-distance-left:9.35pt;mso-wrap-distance-top:0;mso-wrap-distance-right:9.35pt;mso-wrap-distance-bottom:0;mso-position-horizontal:absolute;mso-position-horizontal-relative:margin;mso-position-vertical:absolute;mso-position-vertical-relative:page;mso-width-percent:0;mso-height-percent:27;mso-width-relative:margin;mso-height-relative:page;v-text-anchor:middle" o:gfxdata="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" o:allowoverlap="f" fillcolor="#4472c4 [3204]" stroked="f" strokeweight="1pt">
+            <v:rect w14:anchorId="0C7D56D3" id="Rectangle 197" o:spid="_x0000_s1026" style="position:absolute;margin-left:49.75pt;margin-top:37.85pt;width:246.35pt;height:21.25pt;z-index:-251657216;visibility:visible;mso-wrap-style:square;mso-width-percent:0;mso-height-percent:27;mso-wrap-distance-left:9.35pt;mso-wrap-distance-top:0;mso-wrap-distance-right:9.35pt;mso-wrap-distance-bottom:0;mso-position-horizontal:absolute;mso-position-horizontal-relative:margin;mso-position-vertical:absolute;mso-position-vertical-relative:page;mso-width-percent:0;mso-height-percent:27;mso-width-relative:margin;mso-height-relative:page;v-text-anchor:middle" o:gfxdata="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" o:allowoverlap="f" fillcolor="#4472c4 [3204]" stroked="f" strokeweight="1pt">
               <v:textbox>
                 <w:txbxContent>
                   <w:sdt>
@@ -626,7 +654,7 @@
         <w:rFonts w:asciiTheme="minorHAnsi" w:eastAsiaTheme="minorHAnsi" w:hAnsiTheme="minorHAnsi" w:cstheme="minorBidi"/>
         <w:sz w:val="24"/>
         <w:szCs w:val="24"/>
-        <w:lang w:eastAsia="en-US" w:bidi="ar-SA"/>
+        <w:lang w:val="en-US" w:eastAsia="en-US" w:bidi="ar-SA"/>
       </w:rPr>
     </w:rPrDefault>
     <w:pPrDefault/>
@@ -1134,7 +1162,7 @@
       <w:rFonts w:eastAsiaTheme="minorEastAsia"/>
       <w:sz w:val="22"/>
       <w:szCs w:val="22"/>
-      <w:lang w:val="en-US" w:eastAsia="zh-CN"/>
+      <w:lang w:eastAsia="zh-CN"/>
     </w:rPr>
   </w:style>
 </w:styles>
@@ -1433,4 +1461,16 @@
     </a:ext>
   </a:extLst>
 </a:theme>
+</file>
+
+<file path=customXml/item1.xml><?xml version="1.0" encoding="utf-8"?>
+<b:Sources xmlns:b="http://schemas.openxmlformats.org/officeDocument/2006/bibliography" xmlns="http://schemas.openxmlformats.org/officeDocument/2006/bibliography" SelectedStyle="\APASixthEditionOfficeOnline.xsl" StyleName="APA" Version="6"/>
+</file>
+
+<file path=customXml/itemProps1.xml><?xml version="1.0" encoding="utf-8"?>
+<ds:datastoreItem xmlns:ds="http://schemas.openxmlformats.org/officeDocument/2006/customXml" ds:itemID="{A9BA5EED-80F0-465A-A7FA-3878D1EAECC2}">
+  <ds:schemaRefs>
+    <ds:schemaRef ds:uri="http://schemas.openxmlformats.org/officeDocument/2006/bibliography"/>
+  </ds:schemaRefs>
+</ds:datastoreItem>
 </file>
</xml_diff>

<commit_message>
add spell checker implementation stub
</commit_message>
<xml_diff>
--- a/debug/GrammAR Debug Sheet 1.docx
+++ b/debug/GrammAR Debug Sheet 1.docx
@@ -162,15 +162,6 @@
       </w:r>
       <w:bookmarkStart w:id="0" w:name="_GoBack"/>
       <w:bookmarkEnd w:id="0"/>
-    </w:p>
-    <w:p>
-      <w:pPr>
-        <w:rPr>
-          <w:rFonts w:ascii="Roboto Mono for Powerline" w:hAnsi="Roboto Mono for Powerline"/>
-          <w:sz w:val="22"/>
-          <w:szCs w:val="22"/>
-        </w:rPr>
-      </w:pPr>
       <w:r>
         <w:rPr>
           <w:rFonts w:ascii="Roboto Mono for Powerline" w:hAnsi="Roboto Mono for Powerline"/>
@@ -1468,7 +1459,7 @@
 </file>
 
 <file path=customXml/itemProps1.xml><?xml version="1.0" encoding="utf-8"?>
-<ds:datastoreItem xmlns:ds="http://schemas.openxmlformats.org/officeDocument/2006/customXml" ds:itemID="{A9BA5EED-80F0-465A-A7FA-3878D1EAECC2}">
+<ds:datastoreItem xmlns:ds="http://schemas.openxmlformats.org/officeDocument/2006/customXml" ds:itemID="{C94AA6E0-14C3-4F30-9C16-395EEDADD02F}">
   <ds:schemaRefs>
     <ds:schemaRef ds:uri="http://schemas.openxmlformats.org/officeDocument/2006/bibliography"/>
   </ds:schemaRefs>

</xml_diff>

<commit_message>
changes font to monospace
</commit_message>
<xml_diff>
--- a/debug/GrammAR Debug Sheet 1.docx
+++ b/debug/GrammAR Debug Sheet 1.docx
@@ -1,18 +1,18 @@
 
 <file path=word/document.xml><?xml version="1.0" encoding="utf-8"?>
-<w:document xmlns:wpc="http://schemas.microsoft.com/office/word/2010/wordprocessingCanvas" xmlns:cx="http://schemas.microsoft.com/office/drawing/2014/chartex" xmlns:cx1="http://schemas.microsoft.com/office/drawing/2015/9/8/chartex" xmlns:cx2="http://schemas.microsoft.com/office/drawing/2015/10/21/chartex" xmlns:cx3="http://schemas.microsoft.com/office/drawing/2016/5/9/chartex" xmlns:cx4="http://schemas.microsoft.com/office/drawing/2016/5/10/chartex" xmlns:cx5="http://schemas.microsoft.com/office/drawing/2016/5/11/chartex" xmlns:cx6="http://schemas.microsoft.com/office/drawing/2016/5/12/chartex" xmlns:cx7="http://schemas.microsoft.com/office/drawing/2016/5/13/chartex" xmlns:cx8="http://schemas.microsoft.com/office/drawing/2016/5/14/chartex" xmlns:mc="http://schemas.openxmlformats.org/markup-compatibility/2006" xmlns:aink="http://schemas.microsoft.com/office/drawing/2016/ink" xmlns:am3d="http://schemas.microsoft.com/office/drawing/2017/model3d" xmlns:o="urn:schemas-microsoft-com:office:office" xmlns:r="http://schemas.openxmlformats.org/officeDocument/2006/relationships" xmlns:m="http://schemas.openxmlformats.org/officeDocument/2006/math" xmlns:v="urn:schemas-microsoft-com:vml" xmlns:wp14="http://schemas.microsoft.com/office/word/2010/wordprocessingDrawing" xmlns:wp="http://schemas.openxmlformats.org/drawingml/2006/wordprocessingDrawing" xmlns:w10="urn:schemas-microsoft-com:office:word" xmlns:w="http://schemas.openxmlformats.org/wordprocessingml/2006/main" xmlns:w14="http://schemas.microsoft.com/office/word/2010/wordml" xmlns:w15="http://schemas.microsoft.com/office/word/2012/wordml" xmlns:w16cid="http://schemas.microsoft.com/office/word/2016/wordml/cid" xmlns:w16se="http://schemas.microsoft.com/office/word/2015/wordml/symex" xmlns:wpg="http://schemas.microsoft.com/office/word/2010/wordprocessingGroup" xmlns:wpi="http://schemas.microsoft.com/office/word/2010/wordprocessingInk" xmlns:wne="http://schemas.microsoft.com/office/word/2006/wordml" xmlns:wps="http://schemas.microsoft.com/office/word/2010/wordprocessingShape" mc:Ignorable="w14 w15 w16se w16cid wp14">
+<w:document xmlns:wpc="http://schemas.microsoft.com/office/word/2010/wordprocessingCanvas" xmlns:cx="http://schemas.microsoft.com/office/drawing/2014/chartex" xmlns:cx1="http://schemas.microsoft.com/office/drawing/2015/9/8/chartex" xmlns:cx2="http://schemas.microsoft.com/office/drawing/2015/10/21/chartex" xmlns:cx3="http://schemas.microsoft.com/office/drawing/2016/5/9/chartex" xmlns:cx4="http://schemas.microsoft.com/office/drawing/2016/5/10/chartex" xmlns:cx5="http://schemas.microsoft.com/office/drawing/2016/5/11/chartex" xmlns:cx6="http://schemas.microsoft.com/office/drawing/2016/5/12/chartex" xmlns:cx7="http://schemas.microsoft.com/office/drawing/2016/5/13/chartex" xmlns:cx8="http://schemas.microsoft.com/office/drawing/2016/5/14/chartex" xmlns:mc="http://schemas.openxmlformats.org/markup-compatibility/2006" xmlns:aink="http://schemas.microsoft.com/office/drawing/2016/ink" xmlns:am3d="http://schemas.microsoft.com/office/drawing/2017/model3d" xmlns:o="urn:schemas-microsoft-com:office:office" xmlns:r="http://schemas.openxmlformats.org/officeDocument/2006/relationships" xmlns:m="http://schemas.openxmlformats.org/officeDocument/2006/math" xmlns:v="urn:schemas-microsoft-com:vml" xmlns:wp14="http://schemas.microsoft.com/office/word/2010/wordprocessingDrawing" xmlns:wp="http://schemas.openxmlformats.org/drawingml/2006/wordprocessingDrawing" xmlns:w10="urn:schemas-microsoft-com:office:word" xmlns:w="http://schemas.openxmlformats.org/wordprocessingml/2006/main" xmlns:w14="http://schemas.microsoft.com/office/word/2010/wordml" xmlns:w15="http://schemas.microsoft.com/office/word/2012/wordml" xmlns:w16cex="http://schemas.microsoft.com/office/word/2018/wordml/cex" xmlns:w16cid="http://schemas.microsoft.com/office/word/2016/wordml/cid" xmlns:w16="http://schemas.microsoft.com/office/word/2018/wordml" xmlns:w16se="http://schemas.microsoft.com/office/word/2015/wordml/symex" xmlns:wpg="http://schemas.microsoft.com/office/word/2010/wordprocessingGroup" xmlns:wpi="http://schemas.microsoft.com/office/word/2010/wordprocessingInk" xmlns:wne="http://schemas.microsoft.com/office/word/2006/wordml" xmlns:wps="http://schemas.microsoft.com/office/word/2010/wordprocessingShape" mc:Ignorable="w14 w15 w16se w16cid w16 w16cex wp14">
   <w:body>
     <w:p>
       <w:pPr>
         <w:rPr>
-          <w:rFonts w:ascii="Roboto Mono for Powerline" w:hAnsi="Roboto Mono for Powerline"/>
+          <w:rFonts w:ascii="Fira Code" w:hAnsi="Fira Code"/>
           <w:sz w:val="22"/>
           <w:szCs w:val="22"/>
         </w:rPr>
       </w:pPr>
       <w:r>
         <w:rPr>
-          <w:rFonts w:ascii="Roboto Mono for Powerline" w:hAnsi="Roboto Mono for Powerline"/>
+          <w:rFonts w:ascii="Fira Code" w:hAnsi="Fira Code"/>
           <w:noProof/>
           <w:sz w:val="22"/>
           <w:szCs w:val="22"/>
@@ -83,7 +83,7 @@
       </w:r>
       <w:r>
         <w:rPr>
-          <w:rFonts w:ascii="Roboto Mono for Powerline" w:hAnsi="Roboto Mono for Powerline"/>
+          <w:rFonts w:ascii="Fira Code" w:hAnsi="Fira Code"/>
           <w:noProof/>
           <w:sz w:val="22"/>
           <w:szCs w:val="22"/>
@@ -154,27 +154,35 @@
       </w:r>
       <w:r>
         <w:rPr>
-          <w:rFonts w:ascii="Roboto Mono for Powerline" w:hAnsi="Roboto Mono for Powerline"/>
-          <w:sz w:val="22"/>
-          <w:szCs w:val="22"/>
-        </w:rPr>
-        <w:t xml:space="preserve">Anstatt immer nur zu kritisieren, legt die FPÖ heute erstmals eine konkrete Strategie gegen Corona vor. Sie umfasst die Punkte Küssen, Rausgehen, Entspannen, Poltern, Ignorieren, Erkranken, Ruhegeben, Ersticken und Nichtimpfenneinneinnein!!!, als Eselsbrücke leicht zu </w:t>
-      </w:r>
-      <w:bookmarkStart w:id="0" w:name="_GoBack"/>
-      <w:bookmarkEnd w:id="0"/>
-      <w:r>
-        <w:rPr>
-          <w:rFonts w:ascii="Roboto Mono for Powerline" w:hAnsi="Roboto Mono for Powerline"/>
-          <w:sz w:val="22"/>
-          <w:szCs w:val="22"/>
-        </w:rPr>
-        <w:t>merken: „Krepieren“.</w:t>
+          <w:rFonts w:ascii="Fira Code" w:hAnsi="Fira Code"/>
+          <w:sz w:val="22"/>
+          <w:szCs w:val="22"/>
+        </w:rPr>
+        <w:t xml:space="preserve">Anstatt immer nur zu kritisieren, legt die FPÖ heute erstmals eine konkrete Strategie gegen Corona vor. Sie umfasst die Punkte Küssen, Rausgehen, Entspannen, Poltern, Ignorieren, Erkranken, Ruhegeben, Ersticken und </w:t>
+      </w:r>
+      <w:proofErr w:type="spellStart"/>
+      <w:r>
+        <w:rPr>
+          <w:rFonts w:ascii="Fira Code" w:hAnsi="Fira Code"/>
+          <w:sz w:val="22"/>
+          <w:szCs w:val="22"/>
+        </w:rPr>
+        <w:t>Nichtimpfenneinneinnein</w:t>
+      </w:r>
+      <w:proofErr w:type="spellEnd"/>
+      <w:r>
+        <w:rPr>
+          <w:rFonts w:ascii="Fira Code" w:hAnsi="Fira Code"/>
+          <w:sz w:val="22"/>
+          <w:szCs w:val="22"/>
+        </w:rPr>
+        <w:t>!!!, als Eselsbrücke leicht zu merken: „Krepieren“.</w:t>
       </w:r>
     </w:p>
     <w:p>
       <w:pPr>
         <w:rPr>
-          <w:rFonts w:ascii="Roboto Mono for Powerline" w:hAnsi="Roboto Mono for Powerline"/>
+          <w:rFonts w:ascii="Fira Code" w:hAnsi="Fira Code"/>
           <w:sz w:val="22"/>
           <w:szCs w:val="22"/>
         </w:rPr>
@@ -183,24 +191,132 @@
     <w:p>
       <w:pPr>
         <w:rPr>
-          <w:rFonts w:ascii="Roboto Mono for Powerline" w:hAnsi="Roboto Mono for Powerline"/>
+          <w:rFonts w:ascii="Fira Code" w:hAnsi="Fira Code"/>
           <w:sz w:val="22"/>
           <w:szCs w:val="22"/>
         </w:rPr>
       </w:pPr>
       <w:r>
         <w:rPr>
-          <w:rFonts w:ascii="Roboto Mono for Powerline" w:hAnsi="Roboto Mono for Powerline"/>
-          <w:sz w:val="22"/>
-          <w:szCs w:val="22"/>
-        </w:rPr>
-        <w:t>BRAUNAU – „Herbert, mein Lieber, ich hab dich so vermisst“, sagt Norbert Hofer und gibt dem hustenden Herbert Kickl ein Bussi auf die Wange. Man merkt: zwischen die beiden passt kein Blatt Papier. Die FPÖ-Chefs führen die Tagespresse durch das FPÖ-Labor in Braunau. Hier, in einem Chemtrail-sicheren Bunker, wird unter der Leitung von Dr. Sucharit Bhakdi an der „Krepieren“-Strategie geforscht. Hofer stürmt zum neuen Fernseher im Aufenthaltsraum. „Wer hat den da reingebracht?“ Er schraubt ihn manisch auseinander. „Phu! Zum Glück GIS-frei.“</w:t>
+          <w:rFonts w:ascii="Fira Code" w:hAnsi="Fira Code"/>
+          <w:sz w:val="22"/>
+          <w:szCs w:val="22"/>
+        </w:rPr>
+        <w:t xml:space="preserve">BRAUNAU – „Herbert, mein Lieber, ich </w:t>
+      </w:r>
+      <w:proofErr w:type="gramStart"/>
+      <w:r>
+        <w:rPr>
+          <w:rFonts w:ascii="Fira Code" w:hAnsi="Fira Code"/>
+          <w:sz w:val="22"/>
+          <w:szCs w:val="22"/>
+        </w:rPr>
+        <w:t>hab</w:t>
+      </w:r>
+      <w:proofErr w:type="gramEnd"/>
+      <w:r>
+        <w:rPr>
+          <w:rFonts w:ascii="Fira Code" w:hAnsi="Fira Code"/>
+          <w:sz w:val="22"/>
+          <w:szCs w:val="22"/>
+        </w:rPr>
+        <w:t xml:space="preserve"> dich so vermisst“, sagt Norbert Hofer und gibt dem hustenden Herbert </w:t>
+      </w:r>
+      <w:proofErr w:type="spellStart"/>
+      <w:r>
+        <w:rPr>
+          <w:rFonts w:ascii="Fira Code" w:hAnsi="Fira Code"/>
+          <w:sz w:val="22"/>
+          <w:szCs w:val="22"/>
+        </w:rPr>
+        <w:t>Kickl</w:t>
+      </w:r>
+      <w:proofErr w:type="spellEnd"/>
+      <w:r>
+        <w:rPr>
+          <w:rFonts w:ascii="Fira Code" w:hAnsi="Fira Code"/>
+          <w:sz w:val="22"/>
+          <w:szCs w:val="22"/>
+        </w:rPr>
+        <w:t xml:space="preserve"> ein Bussi auf die Wange. Man merkt: zwischen die beiden passt kein Blatt Papier. Die FPÖ-Chefs führen die Tagespresse durch das FPÖ-Labor in Braunau. Hier, in einem Chemtrail-sicheren Bunker, wird unter der Leitung von Dr. </w:t>
+      </w:r>
+      <w:proofErr w:type="spellStart"/>
+      <w:r>
+        <w:rPr>
+          <w:rFonts w:ascii="Fira Code" w:hAnsi="Fira Code"/>
+          <w:sz w:val="22"/>
+          <w:szCs w:val="22"/>
+        </w:rPr>
+        <w:t>Sucharit</w:t>
+      </w:r>
+      <w:proofErr w:type="spellEnd"/>
+      <w:r>
+        <w:rPr>
+          <w:rFonts w:ascii="Fira Code" w:hAnsi="Fira Code"/>
+          <w:sz w:val="22"/>
+          <w:szCs w:val="22"/>
+        </w:rPr>
+        <w:t xml:space="preserve"> </w:t>
+      </w:r>
+      <w:proofErr w:type="spellStart"/>
+      <w:r>
+        <w:rPr>
+          <w:rFonts w:ascii="Fira Code" w:hAnsi="Fira Code"/>
+          <w:sz w:val="22"/>
+          <w:szCs w:val="22"/>
+        </w:rPr>
+        <w:t>Bhakdi</w:t>
+      </w:r>
+      <w:proofErr w:type="spellEnd"/>
+      <w:r>
+        <w:rPr>
+          <w:rFonts w:ascii="Fira Code" w:hAnsi="Fira Code"/>
+          <w:sz w:val="22"/>
+          <w:szCs w:val="22"/>
+        </w:rPr>
+        <w:t xml:space="preserve"> an der „Krepieren“-Strategie geforscht. Hofer stürmt zum neuen Fernseher im Aufenthaltsraum. „Wer hat </w:t>
+      </w:r>
+      <w:proofErr w:type="spellStart"/>
+      <w:r>
+        <w:rPr>
+          <w:rFonts w:ascii="Fira Code" w:hAnsi="Fira Code"/>
+          <w:sz w:val="22"/>
+          <w:szCs w:val="22"/>
+        </w:rPr>
+        <w:t>den</w:t>
+      </w:r>
+      <w:proofErr w:type="spellEnd"/>
+      <w:r>
+        <w:rPr>
+          <w:rFonts w:ascii="Fira Code" w:hAnsi="Fira Code"/>
+          <w:sz w:val="22"/>
+          <w:szCs w:val="22"/>
+        </w:rPr>
+        <w:t xml:space="preserve"> da reingebracht?“ Er schraubt ihn manisch auseinander. „</w:t>
+      </w:r>
+      <w:proofErr w:type="spellStart"/>
+      <w:r>
+        <w:rPr>
+          <w:rFonts w:ascii="Fira Code" w:hAnsi="Fira Code"/>
+          <w:sz w:val="22"/>
+          <w:szCs w:val="22"/>
+        </w:rPr>
+        <w:t>Phu</w:t>
+      </w:r>
+      <w:proofErr w:type="spellEnd"/>
+      <w:r>
+        <w:rPr>
+          <w:rFonts w:ascii="Fira Code" w:hAnsi="Fira Code"/>
+          <w:sz w:val="22"/>
+          <w:szCs w:val="22"/>
+        </w:rPr>
+        <w:t>! Zum Glück GIS-frei.“</w:t>
       </w:r>
     </w:p>
     <w:p>
       <w:pPr>
         <w:rPr>
-          <w:rFonts w:ascii="Roboto Mono for Powerline" w:hAnsi="Roboto Mono for Powerline"/>
+          <w:rFonts w:ascii="Fira Code" w:hAnsi="Fira Code"/>
           <w:sz w:val="22"/>
           <w:szCs w:val="22"/>
         </w:rPr>
@@ -209,14 +325,14 @@
     <w:p>
       <w:pPr>
         <w:rPr>
-          <w:rFonts w:ascii="Roboto Mono for Powerline" w:hAnsi="Roboto Mono for Powerline"/>
+          <w:rFonts w:ascii="Fira Code" w:hAnsi="Fira Code"/>
           <w:sz w:val="22"/>
           <w:szCs w:val="22"/>
         </w:rPr>
       </w:pPr>
       <w:r>
         <w:rPr>
-          <w:rFonts w:ascii="Roboto Mono for Powerline" w:hAnsi="Roboto Mono for Powerline"/>
+          <w:rFonts w:ascii="Fira Code" w:hAnsi="Fira Code"/>
           <w:sz w:val="22"/>
           <w:szCs w:val="22"/>
         </w:rPr>
@@ -226,7 +342,7 @@
     <w:p>
       <w:pPr>
         <w:rPr>
-          <w:rFonts w:ascii="Roboto Mono for Powerline" w:hAnsi="Roboto Mono for Powerline"/>
+          <w:rFonts w:ascii="Fira Code" w:hAnsi="Fira Code"/>
           <w:sz w:val="22"/>
           <w:szCs w:val="22"/>
         </w:rPr>
@@ -235,24 +351,78 @@
     <w:p>
       <w:pPr>
         <w:rPr>
-          <w:rFonts w:ascii="Roboto Mono for Powerline" w:hAnsi="Roboto Mono for Powerline"/>
+          <w:rFonts w:ascii="Fira Code" w:hAnsi="Fira Code"/>
           <w:sz w:val="22"/>
           <w:szCs w:val="22"/>
         </w:rPr>
       </w:pPr>
       <w:r>
         <w:rPr>
-          <w:rFonts w:ascii="Roboto Mono for Powerline" w:hAnsi="Roboto Mono for Powerline"/>
-          <w:sz w:val="22"/>
-          <w:szCs w:val="22"/>
-        </w:rPr>
-        <w:t>Um die Akzeptanz für die neue Corona-Strategie zu erhöhen, arbeitet Kickl Tag und Nacht an neuen Slogans: „Hamdrahn statt Islam, Lunge hin statt Muezzin, Totenbett statt Minarett, geil, heute flutscht es wieder.“ Kickl zuckt unter mehreren Orgasmen zusammen und lacht dabei psychopathisch, immer wieder unterbrochen durch Hofers Hustenanfälle.</w:t>
+          <w:rFonts w:ascii="Fira Code" w:hAnsi="Fira Code"/>
+          <w:sz w:val="22"/>
+          <w:szCs w:val="22"/>
+        </w:rPr>
+        <w:t xml:space="preserve">Um die Akzeptanz für die neue Corona-Strategie zu erhöhen, arbeitet </w:t>
+      </w:r>
+      <w:proofErr w:type="spellStart"/>
+      <w:r>
+        <w:rPr>
+          <w:rFonts w:ascii="Fira Code" w:hAnsi="Fira Code"/>
+          <w:sz w:val="22"/>
+          <w:szCs w:val="22"/>
+        </w:rPr>
+        <w:t>Kickl</w:t>
+      </w:r>
+      <w:proofErr w:type="spellEnd"/>
+      <w:r>
+        <w:rPr>
+          <w:rFonts w:ascii="Fira Code" w:hAnsi="Fira Code"/>
+          <w:sz w:val="22"/>
+          <w:szCs w:val="22"/>
+        </w:rPr>
+        <w:t xml:space="preserve"> Tag und Nacht an neuen Slogans: „</w:t>
+      </w:r>
+      <w:proofErr w:type="spellStart"/>
+      <w:r>
+        <w:rPr>
+          <w:rFonts w:ascii="Fira Code" w:hAnsi="Fira Code"/>
+          <w:sz w:val="22"/>
+          <w:szCs w:val="22"/>
+        </w:rPr>
+        <w:t>Hamdrahn</w:t>
+      </w:r>
+      <w:proofErr w:type="spellEnd"/>
+      <w:r>
+        <w:rPr>
+          <w:rFonts w:ascii="Fira Code" w:hAnsi="Fira Code"/>
+          <w:sz w:val="22"/>
+          <w:szCs w:val="22"/>
+        </w:rPr>
+        <w:t xml:space="preserve"> statt Islam, Lunge hin statt Muezzin, Totenbett statt Minarett, geil, heute flutscht es wieder.“ </w:t>
+      </w:r>
+      <w:proofErr w:type="spellStart"/>
+      <w:r>
+        <w:rPr>
+          <w:rFonts w:ascii="Fira Code" w:hAnsi="Fira Code"/>
+          <w:sz w:val="22"/>
+          <w:szCs w:val="22"/>
+        </w:rPr>
+        <w:t>Kickl</w:t>
+      </w:r>
+      <w:proofErr w:type="spellEnd"/>
+      <w:r>
+        <w:rPr>
+          <w:rFonts w:ascii="Fira Code" w:hAnsi="Fira Code"/>
+          <w:sz w:val="22"/>
+          <w:szCs w:val="22"/>
+        </w:rPr>
+        <w:t xml:space="preserve"> zuckt unter mehreren Orgasmen zusammen und lacht dabei psychopathisch, immer wieder unterbrochen durch Hofers Hustenanfälle.</w:t>
       </w:r>
     </w:p>
     <w:p>
       <w:pPr>
         <w:rPr>
-          <w:rFonts w:ascii="Roboto Mono for Powerline" w:hAnsi="Roboto Mono for Powerline"/>
+          <w:rFonts w:ascii="Fira Code" w:hAnsi="Fira Code"/>
           <w:sz w:val="22"/>
           <w:szCs w:val="22"/>
         </w:rPr>
@@ -261,14 +431,14 @@
     <w:p>
       <w:pPr>
         <w:rPr>
-          <w:rFonts w:ascii="Roboto Mono for Powerline" w:hAnsi="Roboto Mono for Powerline"/>
+          <w:rFonts w:ascii="Fira Code" w:hAnsi="Fira Code"/>
           <w:sz w:val="22"/>
           <w:szCs w:val="22"/>
         </w:rPr>
       </w:pPr>
       <w:r>
         <w:rPr>
-          <w:rFonts w:ascii="Roboto Mono for Powerline" w:hAnsi="Roboto Mono for Powerline"/>
+          <w:rFonts w:ascii="Fira Code" w:hAnsi="Fira Code"/>
           <w:sz w:val="22"/>
           <w:szCs w:val="22"/>
         </w:rPr>
@@ -278,7 +448,7 @@
     <w:p>
       <w:pPr>
         <w:rPr>
-          <w:rFonts w:ascii="Roboto Mono for Powerline" w:hAnsi="Roboto Mono for Powerline"/>
+          <w:rFonts w:ascii="Fira Code" w:hAnsi="Fira Code"/>
           <w:sz w:val="22"/>
           <w:szCs w:val="22"/>
         </w:rPr>
@@ -287,24 +457,42 @@
     <w:p>
       <w:pPr>
         <w:rPr>
-          <w:rFonts w:ascii="Roboto Mono for Powerline" w:hAnsi="Roboto Mono for Powerline"/>
+          <w:rFonts w:ascii="Fira Code" w:hAnsi="Fira Code"/>
           <w:sz w:val="22"/>
           <w:szCs w:val="22"/>
         </w:rPr>
       </w:pPr>
       <w:r>
         <w:rPr>
-          <w:rFonts w:ascii="Roboto Mono for Powerline" w:hAnsi="Roboto Mono for Powerline"/>
-          <w:sz w:val="22"/>
-          <w:szCs w:val="22"/>
-        </w:rPr>
-        <w:t>„Impfen? Ich werde sicher nichts in meinen Körper lassen, wo ich die Inhaltsstoffe nicht kenne“, zürnt er, ext sein Red Bull und beißt in sein 2-Euro-Schnitzel. Auch kleine Geschenke werden auf der Straße an die Wähler verteilt; ein blaues Feuerzeug zum Anzünden der Gesichtsmasken ist derzeit besonders beliebt.</w:t>
+          <w:rFonts w:ascii="Fira Code" w:hAnsi="Fira Code"/>
+          <w:sz w:val="22"/>
+          <w:szCs w:val="22"/>
+        </w:rPr>
+        <w:t xml:space="preserve">„Impfen? Ich werde sicher nichts in meinen Körper lassen, wo ich die Inhaltsstoffe nicht kenne“, zürnt er, ext sein </w:t>
+      </w:r>
+      <w:proofErr w:type="spellStart"/>
+      <w:r>
+        <w:rPr>
+          <w:rFonts w:ascii="Fira Code" w:hAnsi="Fira Code"/>
+          <w:sz w:val="22"/>
+          <w:szCs w:val="22"/>
+        </w:rPr>
+        <w:t>Red</w:t>
+      </w:r>
+      <w:proofErr w:type="spellEnd"/>
+      <w:r>
+        <w:rPr>
+          <w:rFonts w:ascii="Fira Code" w:hAnsi="Fira Code"/>
+          <w:sz w:val="22"/>
+          <w:szCs w:val="22"/>
+        </w:rPr>
+        <w:t xml:space="preserve"> Bull und beißt in sein 2-Euro-Schnitzel. Auch kleine Geschenke werden auf der Straße an die Wähler verteilt; ein blaues Feuerzeug zum Anzünden der Gesichtsmasken ist derzeit besonders beliebt.</w:t>
       </w:r>
     </w:p>
     <w:p>
       <w:pPr>
         <w:rPr>
-          <w:rFonts w:ascii="Roboto Mono for Powerline" w:hAnsi="Roboto Mono for Powerline"/>
+          <w:rFonts w:ascii="Fira Code" w:hAnsi="Fira Code"/>
           <w:sz w:val="22"/>
           <w:szCs w:val="22"/>
         </w:rPr>
@@ -313,98 +501,36 @@
     <w:p>
       <w:pPr>
         <w:rPr>
-          <w:rFonts w:ascii="Roboto Mono for Powerline" w:hAnsi="Roboto Mono for Powerline"/>
+          <w:rFonts w:ascii="Fira Code" w:hAnsi="Fira Code"/>
           <w:sz w:val="22"/>
           <w:szCs w:val="22"/>
         </w:rPr>
       </w:pPr>
       <w:r>
         <w:rPr>
-          <w:rFonts w:ascii="Roboto Mono for Powerline" w:hAnsi="Roboto Mono for Powerline"/>
-          <w:sz w:val="22"/>
-          <w:szCs w:val="22"/>
-        </w:rPr>
-        <w:t>„Das erhöhte Absterben von Menschenmaterial ist natürlich einigermaßen zu bedauern“, zeigt sich Kickl ungewohnt mitfühlend. „Aber wir alle müssen sterben. Sei es nächste Woche, weil wir keine Regierungsmaulkorbjudensternmaske tragen wollen, oder halt dann in 40 Jahren nach einem erfüllten Leben, das macht doch keinen Unterschied.“</w:t>
-      </w:r>
-    </w:p>
-    <w:p>
-      <w:pPr>
-        <w:rPr>
-          <w:rFonts w:ascii="Roboto Mono for Powerline" w:hAnsi="Roboto Mono for Powerline"/>
-          <w:sz w:val="22"/>
-          <w:szCs w:val="22"/>
-        </w:rPr>
-      </w:pPr>
-    </w:p>
-    <w:p>
-      <w:pPr>
-        <w:rPr>
-          <w:rFonts w:ascii="Roboto Mono for Powerline" w:hAnsi="Roboto Mono for Powerline"/>
-          <w:sz w:val="22"/>
-          <w:szCs w:val="22"/>
-        </w:rPr>
-      </w:pPr>
-      <w:r>
-        <w:rPr>
-          <w:rFonts w:ascii="Roboto Mono for Powerline" w:hAnsi="Roboto Mono for Powerline"/>
-          <w:sz w:val="22"/>
-          <w:szCs w:val="22"/>
-        </w:rPr>
-        <w:t>Hysterie</w:t>
-      </w:r>
-    </w:p>
-    <w:p>
-      <w:pPr>
-        <w:rPr>
-          <w:rFonts w:ascii="Roboto Mono for Powerline" w:hAnsi="Roboto Mono for Powerline"/>
-          <w:sz w:val="22"/>
-          <w:szCs w:val="22"/>
-        </w:rPr>
-      </w:pPr>
-    </w:p>
-    <w:p>
-      <w:pPr>
-        <w:rPr>
-          <w:rFonts w:ascii="Roboto Mono for Powerline" w:hAnsi="Roboto Mono for Powerline"/>
-          <w:sz w:val="22"/>
-          <w:szCs w:val="22"/>
-        </w:rPr>
-      </w:pPr>
-      <w:r>
-        <w:rPr>
-          <w:rFonts w:ascii="Roboto Mono for Powerline" w:hAnsi="Roboto Mono for Powerline"/>
-          <w:sz w:val="22"/>
-          <w:szCs w:val="22"/>
-        </w:rPr>
-        <w:t>Auch Hofer versteht die Corona-Hysterie nicht: „Sterben gehört zum Leben dazu, seit wann ist Sterben so verpönt? Wotan gibt, Wotan nimmt, das können wir hier unten nicht beeinflussen. Ich sterbe selbst immer wieder sehr sehr gern, ich mag das“, sagt er.</w:t>
-      </w:r>
-    </w:p>
-    <w:p>
-      <w:pPr>
-        <w:ind w:right="-22"/>
-        <w:rPr>
-          <w:rFonts w:ascii="Roboto Mono for Powerline" w:hAnsi="Roboto Mono for Powerline"/>
-          <w:sz w:val="22"/>
-          <w:szCs w:val="22"/>
-        </w:rPr>
-      </w:pPr>
-    </w:p>
-    <w:p>
-      <w:pPr>
-        <w:ind w:right="-22"/>
-        <w:rPr>
-          <w:rFonts w:ascii="Roboto Mono for Powerline" w:hAnsi="Roboto Mono for Powerline"/>
-          <w:sz w:val="22"/>
-          <w:szCs w:val="22"/>
-        </w:rPr>
-      </w:pPr>
-      <w:r>
-        <w:rPr>
-          <w:rFonts w:ascii="Roboto Mono for Powerline" w:hAnsi="Roboto Mono for Powerline"/>
-          <w:sz w:val="22"/>
-          <w:szCs w:val="22"/>
-        </w:rPr>
-        <w:t>„Aber ich lasse mich nicht so gern von Gesetzen oder Politikern bevormunden.“ Aus Protest nimmt er lächelnd seine Brille ab, bevor er in seinen Dienstwagen steigt und losfährt. „Weg mit dem medizinischen Teufelszeug. Wissen Sie eigentlich, wer noch eine Brille trägt? Genau, Bill Gates.“ Auch den Sicherheitsgurt braucht der Parteichef nicht mehr: „Da geh ich den schwedischen Weg: ich gurte mich nach dem Unfall an.“</w:t>
+          <w:rFonts w:ascii="Fira Code" w:hAnsi="Fira Code"/>
+          <w:sz w:val="22"/>
+          <w:szCs w:val="22"/>
+        </w:rPr>
+        <w:t xml:space="preserve">„Das erhöhte Absterben von Menschenmaterial ist natürlich einigermaßen zu bedauern“, zeigt sich </w:t>
+      </w:r>
+      <w:proofErr w:type="spellStart"/>
+      <w:r>
+        <w:rPr>
+          <w:rFonts w:ascii="Fira Code" w:hAnsi="Fira Code"/>
+          <w:sz w:val="22"/>
+          <w:szCs w:val="22"/>
+        </w:rPr>
+        <w:t>Kickl</w:t>
+      </w:r>
+      <w:proofErr w:type="spellEnd"/>
+      <w:r>
+        <w:rPr>
+          <w:rFonts w:ascii="Fira Code" w:hAnsi="Fira Code"/>
+          <w:sz w:val="22"/>
+          <w:szCs w:val="22"/>
+        </w:rPr>
+        <w:t xml:space="preserve"> ungewohnt mitfühlend. „Aber wir alle müssen sterben. Sei es nächste Woche, weil wir keine Regierungsmaulkorbjudensternmaske tragen wollen, oder halt dann in 40 Jahren nach einem erfüllten Leben, das macht doch keinen Unterschied.“</w:t>
       </w:r>
     </w:p>
     <w:sectPr>
@@ -419,7 +545,7 @@
 </file>
 
 <file path=word/endnotes.xml><?xml version="1.0" encoding="utf-8"?>
-<w:endnotes xmlns:wpc="http://schemas.microsoft.com/office/word/2010/wordprocessingCanvas" xmlns:cx="http://schemas.microsoft.com/office/drawing/2014/chartex" xmlns:cx1="http://schemas.microsoft.com/office/drawing/2015/9/8/chartex" xmlns:cx2="http://schemas.microsoft.com/office/drawing/2015/10/21/chartex" xmlns:cx3="http://schemas.microsoft.com/office/drawing/2016/5/9/chartex" xmlns:cx4="http://schemas.microsoft.com/office/drawing/2016/5/10/chartex" xmlns:cx5="http://schemas.microsoft.com/office/drawing/2016/5/11/chartex" xmlns:cx6="http://schemas.microsoft.com/office/drawing/2016/5/12/chartex" xmlns:cx7="http://schemas.microsoft.com/office/drawing/2016/5/13/chartex" xmlns:cx8="http://schemas.microsoft.com/office/drawing/2016/5/14/chartex" xmlns:mc="http://schemas.openxmlformats.org/markup-compatibility/2006" xmlns:aink="http://schemas.microsoft.com/office/drawing/2016/ink" xmlns:am3d="http://schemas.microsoft.com/office/drawing/2017/model3d" xmlns:o="urn:schemas-microsoft-com:office:office" xmlns:r="http://schemas.openxmlformats.org/officeDocument/2006/relationships" xmlns:m="http://schemas.openxmlformats.org/officeDocument/2006/math" xmlns:v="urn:schemas-microsoft-com:vml" xmlns:wp14="http://schemas.microsoft.com/office/word/2010/wordprocessingDrawing" xmlns:wp="http://schemas.openxmlformats.org/drawingml/2006/wordprocessingDrawing" xmlns:w10="urn:schemas-microsoft-com:office:word" xmlns:w="http://schemas.openxmlformats.org/wordprocessingml/2006/main" xmlns:w14="http://schemas.microsoft.com/office/word/2010/wordml" xmlns:w15="http://schemas.microsoft.com/office/word/2012/wordml" xmlns:w16cid="http://schemas.microsoft.com/office/word/2016/wordml/cid" xmlns:w16se="http://schemas.microsoft.com/office/word/2015/wordml/symex" xmlns:wpg="http://schemas.microsoft.com/office/word/2010/wordprocessingGroup" xmlns:wpi="http://schemas.microsoft.com/office/word/2010/wordprocessingInk" xmlns:wne="http://schemas.microsoft.com/office/word/2006/wordml" xmlns:wps="http://schemas.microsoft.com/office/word/2010/wordprocessingShape" mc:Ignorable="w14 w15 w16se w16cid wp14">
+<w:endnotes xmlns:wpc="http://schemas.microsoft.com/office/word/2010/wordprocessingCanvas" xmlns:cx="http://schemas.microsoft.com/office/drawing/2014/chartex" xmlns:cx1="http://schemas.microsoft.com/office/drawing/2015/9/8/chartex" xmlns:cx2="http://schemas.microsoft.com/office/drawing/2015/10/21/chartex" xmlns:cx3="http://schemas.microsoft.com/office/drawing/2016/5/9/chartex" xmlns:cx4="http://schemas.microsoft.com/office/drawing/2016/5/10/chartex" xmlns:cx5="http://schemas.microsoft.com/office/drawing/2016/5/11/chartex" xmlns:cx6="http://schemas.microsoft.com/office/drawing/2016/5/12/chartex" xmlns:cx7="http://schemas.microsoft.com/office/drawing/2016/5/13/chartex" xmlns:cx8="http://schemas.microsoft.com/office/drawing/2016/5/14/chartex" xmlns:mc="http://schemas.openxmlformats.org/markup-compatibility/2006" xmlns:aink="http://schemas.microsoft.com/office/drawing/2016/ink" xmlns:am3d="http://schemas.microsoft.com/office/drawing/2017/model3d" xmlns:o="urn:schemas-microsoft-com:office:office" xmlns:r="http://schemas.openxmlformats.org/officeDocument/2006/relationships" xmlns:m="http://schemas.openxmlformats.org/officeDocument/2006/math" xmlns:v="urn:schemas-microsoft-com:vml" xmlns:wp14="http://schemas.microsoft.com/office/word/2010/wordprocessingDrawing" xmlns:wp="http://schemas.openxmlformats.org/drawingml/2006/wordprocessingDrawing" xmlns:w10="urn:schemas-microsoft-com:office:word" xmlns:w="http://schemas.openxmlformats.org/wordprocessingml/2006/main" xmlns:w14="http://schemas.microsoft.com/office/word/2010/wordml" xmlns:w15="http://schemas.microsoft.com/office/word/2012/wordml" xmlns:w16cex="http://schemas.microsoft.com/office/word/2018/wordml/cex" xmlns:w16cid="http://schemas.microsoft.com/office/word/2016/wordml/cid" xmlns:w16="http://schemas.microsoft.com/office/word/2018/wordml" xmlns:w16se="http://schemas.microsoft.com/office/word/2015/wordml/symex" xmlns:wpg="http://schemas.microsoft.com/office/word/2010/wordprocessingGroup" xmlns:wpi="http://schemas.microsoft.com/office/word/2010/wordprocessingInk" xmlns:wne="http://schemas.microsoft.com/office/word/2006/wordml" xmlns:wps="http://schemas.microsoft.com/office/word/2010/wordprocessingShape" mc:Ignorable="w14 w15 w16se w16cid w16 w16cex wp14">
   <w:endnote w:type="separator" w:id="-1">
     <w:p>
       <w:r>
@@ -438,7 +564,7 @@
 </file>
 
 <file path=word/footnotes.xml><?xml version="1.0" encoding="utf-8"?>
-<w:footnotes xmlns:wpc="http://schemas.microsoft.com/office/word/2010/wordprocessingCanvas" xmlns:cx="http://schemas.microsoft.com/office/drawing/2014/chartex" xmlns:cx1="http://schemas.microsoft.com/office/drawing/2015/9/8/chartex" xmlns:cx2="http://schemas.microsoft.com/office/drawing/2015/10/21/chartex" xmlns:cx3="http://schemas.microsoft.com/office/drawing/2016/5/9/chartex" xmlns:cx4="http://schemas.microsoft.com/office/drawing/2016/5/10/chartex" xmlns:cx5="http://schemas.microsoft.com/office/drawing/2016/5/11/chartex" xmlns:cx6="http://schemas.microsoft.com/office/drawing/2016/5/12/chartex" xmlns:cx7="http://schemas.microsoft.com/office/drawing/2016/5/13/chartex" xmlns:cx8="http://schemas.microsoft.com/office/drawing/2016/5/14/chartex" xmlns:mc="http://schemas.openxmlformats.org/markup-compatibility/2006" xmlns:aink="http://schemas.microsoft.com/office/drawing/2016/ink" xmlns:am3d="http://schemas.microsoft.com/office/drawing/2017/model3d" xmlns:o="urn:schemas-microsoft-com:office:office" xmlns:r="http://schemas.openxmlformats.org/officeDocument/2006/relationships" xmlns:m="http://schemas.openxmlformats.org/officeDocument/2006/math" xmlns:v="urn:schemas-microsoft-com:vml" xmlns:wp14="http://schemas.microsoft.com/office/word/2010/wordprocessingDrawing" xmlns:wp="http://schemas.openxmlformats.org/drawingml/2006/wordprocessingDrawing" xmlns:w10="urn:schemas-microsoft-com:office:word" xmlns:w="http://schemas.openxmlformats.org/wordprocessingml/2006/main" xmlns:w14="http://schemas.microsoft.com/office/word/2010/wordml" xmlns:w15="http://schemas.microsoft.com/office/word/2012/wordml" xmlns:w16cid="http://schemas.microsoft.com/office/word/2016/wordml/cid" xmlns:w16se="http://schemas.microsoft.com/office/word/2015/wordml/symex" xmlns:wpg="http://schemas.microsoft.com/office/word/2010/wordprocessingGroup" xmlns:wpi="http://schemas.microsoft.com/office/word/2010/wordprocessingInk" xmlns:wne="http://schemas.microsoft.com/office/word/2006/wordml" xmlns:wps="http://schemas.microsoft.com/office/word/2010/wordprocessingShape" mc:Ignorable="w14 w15 w16se w16cid wp14">
+<w:footnotes xmlns:wpc="http://schemas.microsoft.com/office/word/2010/wordprocessingCanvas" xmlns:cx="http://schemas.microsoft.com/office/drawing/2014/chartex" xmlns:cx1="http://schemas.microsoft.com/office/drawing/2015/9/8/chartex" xmlns:cx2="http://schemas.microsoft.com/office/drawing/2015/10/21/chartex" xmlns:cx3="http://schemas.microsoft.com/office/drawing/2016/5/9/chartex" xmlns:cx4="http://schemas.microsoft.com/office/drawing/2016/5/10/chartex" xmlns:cx5="http://schemas.microsoft.com/office/drawing/2016/5/11/chartex" xmlns:cx6="http://schemas.microsoft.com/office/drawing/2016/5/12/chartex" xmlns:cx7="http://schemas.microsoft.com/office/drawing/2016/5/13/chartex" xmlns:cx8="http://schemas.microsoft.com/office/drawing/2016/5/14/chartex" xmlns:mc="http://schemas.openxmlformats.org/markup-compatibility/2006" xmlns:aink="http://schemas.microsoft.com/office/drawing/2016/ink" xmlns:am3d="http://schemas.microsoft.com/office/drawing/2017/model3d" xmlns:o="urn:schemas-microsoft-com:office:office" xmlns:r="http://schemas.openxmlformats.org/officeDocument/2006/relationships" xmlns:m="http://schemas.openxmlformats.org/officeDocument/2006/math" xmlns:v="urn:schemas-microsoft-com:vml" xmlns:wp14="http://schemas.microsoft.com/office/word/2010/wordprocessingDrawing" xmlns:wp="http://schemas.openxmlformats.org/drawingml/2006/wordprocessingDrawing" xmlns:w10="urn:schemas-microsoft-com:office:word" xmlns:w="http://schemas.openxmlformats.org/wordprocessingml/2006/main" xmlns:w14="http://schemas.microsoft.com/office/word/2010/wordml" xmlns:w15="http://schemas.microsoft.com/office/word/2012/wordml" xmlns:w16cex="http://schemas.microsoft.com/office/word/2018/wordml/cex" xmlns:w16cid="http://schemas.microsoft.com/office/word/2016/wordml/cid" xmlns:w16="http://schemas.microsoft.com/office/word/2018/wordml" xmlns:w16se="http://schemas.microsoft.com/office/word/2015/wordml/symex" xmlns:wpg="http://schemas.microsoft.com/office/word/2010/wordprocessingGroup" xmlns:wpi="http://schemas.microsoft.com/office/word/2010/wordprocessingInk" xmlns:wne="http://schemas.microsoft.com/office/word/2006/wordml" xmlns:wps="http://schemas.microsoft.com/office/word/2010/wordprocessingShape" mc:Ignorable="w14 w15 w16se w16cid w16 w16cex wp14">
   <w:footnote w:type="separator" w:id="-1">
     <w:p>
       <w:r>
@@ -457,7 +583,7 @@
 </file>
 
 <file path=word/header1.xml><?xml version="1.0" encoding="utf-8"?>
-<w:hdr xmlns:wpc="http://schemas.microsoft.com/office/word/2010/wordprocessingCanvas" xmlns:cx="http://schemas.microsoft.com/office/drawing/2014/chartex" xmlns:cx1="http://schemas.microsoft.com/office/drawing/2015/9/8/chartex" xmlns:cx2="http://schemas.microsoft.com/office/drawing/2015/10/21/chartex" xmlns:cx3="http://schemas.microsoft.com/office/drawing/2016/5/9/chartex" xmlns:cx4="http://schemas.microsoft.com/office/drawing/2016/5/10/chartex" xmlns:cx5="http://schemas.microsoft.com/office/drawing/2016/5/11/chartex" xmlns:cx6="http://schemas.microsoft.com/office/drawing/2016/5/12/chartex" xmlns:cx7="http://schemas.microsoft.com/office/drawing/2016/5/13/chartex" xmlns:cx8="http://schemas.microsoft.com/office/drawing/2016/5/14/chartex" xmlns:mc="http://schemas.openxmlformats.org/markup-compatibility/2006" xmlns:aink="http://schemas.microsoft.com/office/drawing/2016/ink" xmlns:am3d="http://schemas.microsoft.com/office/drawing/2017/model3d" xmlns:o="urn:schemas-microsoft-com:office:office" xmlns:r="http://schemas.openxmlformats.org/officeDocument/2006/relationships" xmlns:m="http://schemas.openxmlformats.org/officeDocument/2006/math" xmlns:v="urn:schemas-microsoft-com:vml" xmlns:wp14="http://schemas.microsoft.com/office/word/2010/wordprocessingDrawing" xmlns:wp="http://schemas.openxmlformats.org/drawingml/2006/wordprocessingDrawing" xmlns:w10="urn:schemas-microsoft-com:office:word" xmlns:w="http://schemas.openxmlformats.org/wordprocessingml/2006/main" xmlns:w14="http://schemas.microsoft.com/office/word/2010/wordml" xmlns:w15="http://schemas.microsoft.com/office/word/2012/wordml" xmlns:w16cid="http://schemas.microsoft.com/office/word/2016/wordml/cid" xmlns:w16se="http://schemas.microsoft.com/office/word/2015/wordml/symex" xmlns:wpg="http://schemas.microsoft.com/office/word/2010/wordprocessingGroup" xmlns:wpi="http://schemas.microsoft.com/office/word/2010/wordprocessingInk" xmlns:wne="http://schemas.microsoft.com/office/word/2006/wordml" xmlns:wps="http://schemas.microsoft.com/office/word/2010/wordprocessingShape" mc:Ignorable="w14 w15 w16se w16cid wp14">
+<w:hdr xmlns:wpc="http://schemas.microsoft.com/office/word/2010/wordprocessingCanvas" xmlns:cx="http://schemas.microsoft.com/office/drawing/2014/chartex" xmlns:cx1="http://schemas.microsoft.com/office/drawing/2015/9/8/chartex" xmlns:cx2="http://schemas.microsoft.com/office/drawing/2015/10/21/chartex" xmlns:cx3="http://schemas.microsoft.com/office/drawing/2016/5/9/chartex" xmlns:cx4="http://schemas.microsoft.com/office/drawing/2016/5/10/chartex" xmlns:cx5="http://schemas.microsoft.com/office/drawing/2016/5/11/chartex" xmlns:cx6="http://schemas.microsoft.com/office/drawing/2016/5/12/chartex" xmlns:cx7="http://schemas.microsoft.com/office/drawing/2016/5/13/chartex" xmlns:cx8="http://schemas.microsoft.com/office/drawing/2016/5/14/chartex" xmlns:mc="http://schemas.openxmlformats.org/markup-compatibility/2006" xmlns:aink="http://schemas.microsoft.com/office/drawing/2016/ink" xmlns:am3d="http://schemas.microsoft.com/office/drawing/2017/model3d" xmlns:o="urn:schemas-microsoft-com:office:office" xmlns:r="http://schemas.openxmlformats.org/officeDocument/2006/relationships" xmlns:m="http://schemas.openxmlformats.org/officeDocument/2006/math" xmlns:v="urn:schemas-microsoft-com:vml" xmlns:wp14="http://schemas.microsoft.com/office/word/2010/wordprocessingDrawing" xmlns:wp="http://schemas.openxmlformats.org/drawingml/2006/wordprocessingDrawing" xmlns:w10="urn:schemas-microsoft-com:office:word" xmlns:w="http://schemas.openxmlformats.org/wordprocessingml/2006/main" xmlns:w14="http://schemas.microsoft.com/office/word/2010/wordml" xmlns:w15="http://schemas.microsoft.com/office/word/2012/wordml" xmlns:w16cex="http://schemas.microsoft.com/office/word/2018/wordml/cex" xmlns:w16cid="http://schemas.microsoft.com/office/word/2016/wordml/cid" xmlns:w16="http://schemas.microsoft.com/office/word/2018/wordml" xmlns:w16se="http://schemas.microsoft.com/office/word/2015/wordml/symex" xmlns:wpg="http://schemas.microsoft.com/office/word/2010/wordprocessingGroup" xmlns:wpi="http://schemas.microsoft.com/office/word/2010/wordprocessingInk" xmlns:wne="http://schemas.microsoft.com/office/word/2006/wordml" xmlns:wps="http://schemas.microsoft.com/office/word/2010/wordprocessingShape" mc:Ignorable="w14 w15 w16se w16cid w16 w16cex wp14">
   <w:p>
     <w:pPr>
       <w:pStyle w:val="Header"/>
@@ -638,7 +764,7 @@
 </file>
 
 <file path=word/styles.xml><?xml version="1.0" encoding="utf-8"?>
-<w:styles xmlns:mc="http://schemas.openxmlformats.org/markup-compatibility/2006" xmlns:r="http://schemas.openxmlformats.org/officeDocument/2006/relationships" xmlns:w="http://schemas.openxmlformats.org/wordprocessingml/2006/main" xmlns:w14="http://schemas.microsoft.com/office/word/2010/wordml" xmlns:w15="http://schemas.microsoft.com/office/word/2012/wordml" xmlns:w16cid="http://schemas.microsoft.com/office/word/2016/wordml/cid" xmlns:w16se="http://schemas.microsoft.com/office/word/2015/wordml/symex" mc:Ignorable="w14 w15 w16se w16cid">
+<w:styles xmlns:mc="http://schemas.openxmlformats.org/markup-compatibility/2006" xmlns:r="http://schemas.openxmlformats.org/officeDocument/2006/relationships" xmlns:w="http://schemas.openxmlformats.org/wordprocessingml/2006/main" xmlns:w14="http://schemas.microsoft.com/office/word/2010/wordml" xmlns:w15="http://schemas.microsoft.com/office/word/2012/wordml" xmlns:w16cex="http://schemas.microsoft.com/office/word/2018/wordml/cex" xmlns:w16cid="http://schemas.microsoft.com/office/word/2016/wordml/cid" xmlns:w16="http://schemas.microsoft.com/office/word/2018/wordml" xmlns:w16se="http://schemas.microsoft.com/office/word/2015/wordml/symex" mc:Ignorable="w14 w15 w16se w16cid w16 w16cex">
   <w:docDefaults>
     <w:rPrDefault>
       <w:rPr>

</xml_diff>